<commit_message>
Finished Design Stage/Section of Report
</commit_message>
<xml_diff>
--- a/Report.docx
+++ b/Report.docx
@@ -67,17 +67,363 @@
           </w:r>
         </w:p>
         <w:p>
-          <w:fldSimple w:instr=" TOC \o &quot;1-3&quot; \h \z \u ">
-            <w:r>
-              <w:rPr>
-                <w:b/>
-                <w:bCs/>
-                <w:noProof/>
-                <w:lang w:val="en-US"/>
-              </w:rPr>
-              <w:t>No table of contents entries found.</w:t>
-            </w:r>
-          </w:fldSimple>
+          <w:pPr>
+            <w:pStyle w:val="TOC1"/>
+            <w:tabs>
+              <w:tab w:val="right" w:leader="dot" w:pos="9016"/>
+            </w:tabs>
+            <w:rPr>
+              <w:noProof/>
+            </w:rPr>
+          </w:pPr>
+          <w:r>
+            <w:fldChar w:fldCharType="begin"/>
+          </w:r>
+          <w:r>
+            <w:instrText xml:space="preserve"> TOC \o "1-3" \h \z \u </w:instrText>
+          </w:r>
+          <w:r>
+            <w:fldChar w:fldCharType="separate"/>
+          </w:r>
+          <w:hyperlink w:anchor="_Toc93682457" w:history="1">
+            <w:r>
+              <w:rPr>
+                <w:rStyle w:val="Hyperlink"/>
+                <w:noProof/>
+              </w:rPr>
+              <w:t>Introduction</w:t>
+            </w:r>
+            <w:r>
+              <w:rPr>
+                <w:noProof/>
+                <w:webHidden/>
+              </w:rPr>
+              <w:tab/>
+            </w:r>
+            <w:r>
+              <w:rPr>
+                <w:noProof/>
+                <w:webHidden/>
+              </w:rPr>
+              <w:fldChar w:fldCharType="begin"/>
+            </w:r>
+            <w:r>
+              <w:rPr>
+                <w:noProof/>
+                <w:webHidden/>
+              </w:rPr>
+              <w:instrText xml:space="preserve"> PAGEREF _Toc93682457 \h </w:instrText>
+            </w:r>
+            <w:r>
+              <w:rPr>
+                <w:noProof/>
+                <w:webHidden/>
+              </w:rPr>
+            </w:r>
+            <w:r>
+              <w:rPr>
+                <w:noProof/>
+                <w:webHidden/>
+              </w:rPr>
+              <w:fldChar w:fldCharType="separate"/>
+            </w:r>
+            <w:r>
+              <w:rPr>
+                <w:noProof/>
+                <w:webHidden/>
+              </w:rPr>
+              <w:t>3</w:t>
+            </w:r>
+            <w:r>
+              <w:rPr>
+                <w:noProof/>
+                <w:webHidden/>
+              </w:rPr>
+              <w:fldChar w:fldCharType="end"/>
+            </w:r>
+          </w:hyperlink>
+        </w:p>
+        <w:p>
+          <w:pPr>
+            <w:pStyle w:val="TOC1"/>
+            <w:tabs>
+              <w:tab w:val="right" w:leader="dot" w:pos="9016"/>
+            </w:tabs>
+            <w:rPr>
+              <w:noProof/>
+            </w:rPr>
+          </w:pPr>
+          <w:hyperlink w:anchor="_Toc93682458" w:history="1">
+            <w:r>
+              <w:rPr>
+                <w:rStyle w:val="Hyperlink"/>
+                <w:noProof/>
+              </w:rPr>
+              <w:t>Design</w:t>
+            </w:r>
+            <w:r>
+              <w:rPr>
+                <w:noProof/>
+                <w:webHidden/>
+              </w:rPr>
+              <w:tab/>
+            </w:r>
+            <w:r>
+              <w:rPr>
+                <w:noProof/>
+                <w:webHidden/>
+              </w:rPr>
+              <w:fldChar w:fldCharType="begin"/>
+            </w:r>
+            <w:r>
+              <w:rPr>
+                <w:noProof/>
+                <w:webHidden/>
+              </w:rPr>
+              <w:instrText xml:space="preserve"> PAGEREF _Toc93682458 \h </w:instrText>
+            </w:r>
+            <w:r>
+              <w:rPr>
+                <w:noProof/>
+                <w:webHidden/>
+              </w:rPr>
+            </w:r>
+            <w:r>
+              <w:rPr>
+                <w:noProof/>
+                <w:webHidden/>
+              </w:rPr>
+              <w:fldChar w:fldCharType="separate"/>
+            </w:r>
+            <w:r>
+              <w:rPr>
+                <w:noProof/>
+                <w:webHidden/>
+              </w:rPr>
+              <w:t>4</w:t>
+            </w:r>
+            <w:r>
+              <w:rPr>
+                <w:noProof/>
+                <w:webHidden/>
+              </w:rPr>
+              <w:fldChar w:fldCharType="end"/>
+            </w:r>
+          </w:hyperlink>
+        </w:p>
+        <w:p>
+          <w:pPr>
+            <w:pStyle w:val="TOC2"/>
+            <w:tabs>
+              <w:tab w:val="right" w:leader="dot" w:pos="9016"/>
+            </w:tabs>
+            <w:rPr>
+              <w:noProof/>
+            </w:rPr>
+          </w:pPr>
+          <w:hyperlink w:anchor="_Toc93682459" w:history="1">
+            <w:r>
+              <w:rPr>
+                <w:rStyle w:val="Hyperlink"/>
+                <w:noProof/>
+              </w:rPr>
+              <w:t>GUI Design</w:t>
+            </w:r>
+            <w:r>
+              <w:rPr>
+                <w:noProof/>
+                <w:webHidden/>
+              </w:rPr>
+              <w:tab/>
+            </w:r>
+            <w:r>
+              <w:rPr>
+                <w:noProof/>
+                <w:webHidden/>
+              </w:rPr>
+              <w:fldChar w:fldCharType="begin"/>
+            </w:r>
+            <w:r>
+              <w:rPr>
+                <w:noProof/>
+                <w:webHidden/>
+              </w:rPr>
+              <w:instrText xml:space="preserve"> PAGEREF _Toc93682459 \h </w:instrText>
+            </w:r>
+            <w:r>
+              <w:rPr>
+                <w:noProof/>
+                <w:webHidden/>
+              </w:rPr>
+            </w:r>
+            <w:r>
+              <w:rPr>
+                <w:noProof/>
+                <w:webHidden/>
+              </w:rPr>
+              <w:fldChar w:fldCharType="separate"/>
+            </w:r>
+            <w:r>
+              <w:rPr>
+                <w:noProof/>
+                <w:webHidden/>
+              </w:rPr>
+              <w:t>4</w:t>
+            </w:r>
+            <w:r>
+              <w:rPr>
+                <w:noProof/>
+                <w:webHidden/>
+              </w:rPr>
+              <w:fldChar w:fldCharType="end"/>
+            </w:r>
+          </w:hyperlink>
+        </w:p>
+        <w:p>
+          <w:pPr>
+            <w:pStyle w:val="TOC2"/>
+            <w:tabs>
+              <w:tab w:val="right" w:leader="dot" w:pos="9016"/>
+            </w:tabs>
+            <w:rPr>
+              <w:noProof/>
+            </w:rPr>
+          </w:pPr>
+          <w:hyperlink w:anchor="_Toc93682460" w:history="1">
+            <w:r>
+              <w:rPr>
+                <w:rStyle w:val="Hyperlink"/>
+                <w:noProof/>
+              </w:rPr>
+              <w:t>Flow Chart</w:t>
+            </w:r>
+            <w:r>
+              <w:rPr>
+                <w:noProof/>
+                <w:webHidden/>
+              </w:rPr>
+              <w:tab/>
+            </w:r>
+            <w:r>
+              <w:rPr>
+                <w:noProof/>
+                <w:webHidden/>
+              </w:rPr>
+              <w:fldChar w:fldCharType="begin"/>
+            </w:r>
+            <w:r>
+              <w:rPr>
+                <w:noProof/>
+                <w:webHidden/>
+              </w:rPr>
+              <w:instrText xml:space="preserve"> PAGEREF _Toc93682460 \h </w:instrText>
+            </w:r>
+            <w:r>
+              <w:rPr>
+                <w:noProof/>
+                <w:webHidden/>
+              </w:rPr>
+            </w:r>
+            <w:r>
+              <w:rPr>
+                <w:noProof/>
+                <w:webHidden/>
+              </w:rPr>
+              <w:fldChar w:fldCharType="separate"/>
+            </w:r>
+            <w:r>
+              <w:rPr>
+                <w:noProof/>
+                <w:webHidden/>
+              </w:rPr>
+              <w:t>6</w:t>
+            </w:r>
+            <w:r>
+              <w:rPr>
+                <w:noProof/>
+                <w:webHidden/>
+              </w:rPr>
+              <w:fldChar w:fldCharType="end"/>
+            </w:r>
+          </w:hyperlink>
+        </w:p>
+        <w:p>
+          <w:pPr>
+            <w:pStyle w:val="TOC1"/>
+            <w:tabs>
+              <w:tab w:val="right" w:leader="dot" w:pos="9016"/>
+            </w:tabs>
+            <w:rPr>
+              <w:noProof/>
+            </w:rPr>
+          </w:pPr>
+          <w:hyperlink w:anchor="_Toc93682461" w:history="1">
+            <w:r>
+              <w:rPr>
+                <w:rStyle w:val="Hyperlink"/>
+                <w:noProof/>
+              </w:rPr>
+              <w:t>Development</w:t>
+            </w:r>
+            <w:r>
+              <w:rPr>
+                <w:noProof/>
+                <w:webHidden/>
+              </w:rPr>
+              <w:tab/>
+            </w:r>
+            <w:r>
+              <w:rPr>
+                <w:noProof/>
+                <w:webHidden/>
+              </w:rPr>
+              <w:fldChar w:fldCharType="begin"/>
+            </w:r>
+            <w:r>
+              <w:rPr>
+                <w:noProof/>
+                <w:webHidden/>
+              </w:rPr>
+              <w:instrText xml:space="preserve"> PAGEREF _Toc93682461 \h </w:instrText>
+            </w:r>
+            <w:r>
+              <w:rPr>
+                <w:noProof/>
+                <w:webHidden/>
+              </w:rPr>
+            </w:r>
+            <w:r>
+              <w:rPr>
+                <w:noProof/>
+                <w:webHidden/>
+              </w:rPr>
+              <w:fldChar w:fldCharType="separate"/>
+            </w:r>
+            <w:r>
+              <w:rPr>
+                <w:noProof/>
+                <w:webHidden/>
+              </w:rPr>
+              <w:t>8</w:t>
+            </w:r>
+            <w:r>
+              <w:rPr>
+                <w:noProof/>
+                <w:webHidden/>
+              </w:rPr>
+              <w:fldChar w:fldCharType="end"/>
+            </w:r>
+          </w:hyperlink>
+        </w:p>
+        <w:p>
+          <w:r>
+            <w:rPr>
+              <w:b/>
+              <w:bCs/>
+              <w:noProof/>
+            </w:rPr>
+            <w:fldChar w:fldCharType="end"/>
+          </w:r>
         </w:p>
       </w:sdtContent>
     </w:sdt>
@@ -98,10 +444,12 @@
       <w:pPr>
         <w:pStyle w:val="Heading1"/>
       </w:pPr>
+      <w:bookmarkStart w:id="0" w:name="_Toc93682457"/>
       <w:r>
         <w:lastRenderedPageBreak/>
         <w:t>Introduction</w:t>
       </w:r>
+      <w:bookmarkEnd w:id="0"/>
     </w:p>
     <w:p>
       <w:r>
@@ -125,15 +473,18 @@
       <w:pPr>
         <w:pStyle w:val="Heading1"/>
       </w:pPr>
+      <w:bookmarkStart w:id="1" w:name="_Toc93682458"/>
       <w:r>
         <w:lastRenderedPageBreak/>
         <w:t>Design</w:t>
       </w:r>
+      <w:bookmarkEnd w:id="1"/>
     </w:p>
     <w:p>
       <w:pPr>
         <w:pStyle w:val="Heading2"/>
       </w:pPr>
+      <w:bookmarkStart w:id="2" w:name="_Toc93682459"/>
       <w:r>
         <w:rPr>
           <w:noProof/>
@@ -199,6 +550,7 @@
       <w:r>
         <w:t>GUI Design</w:t>
       </w:r>
+      <w:bookmarkEnd w:id="2"/>
     </w:p>
     <w:p>
       <w:r>
@@ -319,10 +671,170 @@
       <w:pPr>
         <w:pStyle w:val="Heading2"/>
       </w:pPr>
-      <w:r>
+      <w:bookmarkStart w:id="3" w:name="_Toc93682460"/>
+      <w:r>
+        <w:rPr>
+          <w:noProof/>
+        </w:rPr>
         <w:lastRenderedPageBreak/>
+        <w:drawing>
+          <wp:anchor distT="0" distB="0" distL="114300" distR="114300" simplePos="0" relativeHeight="251659264" behindDoc="0" locked="0" layoutInCell="1" allowOverlap="1" wp14:anchorId="329BAE35" wp14:editId="3D81615B">
+            <wp:simplePos x="0" y="0"/>
+            <wp:positionH relativeFrom="margin">
+              <wp:align>center</wp:align>
+            </wp:positionH>
+            <wp:positionV relativeFrom="paragraph">
+              <wp:posOffset>325755</wp:posOffset>
+            </wp:positionV>
+            <wp:extent cx="5730875" cy="8416925"/>
+            <wp:effectExtent l="38100" t="38100" r="41275" b="41275"/>
+            <wp:wrapSquare wrapText="bothSides"/>
+            <wp:docPr id="2" name="Picture 2"/>
+            <wp:cNvGraphicFramePr>
+              <a:graphicFrameLocks xmlns:a="http://schemas.openxmlformats.org/drawingml/2006/main" noChangeAspect="1"/>
+            </wp:cNvGraphicFramePr>
+            <a:graphic xmlns:a="http://schemas.openxmlformats.org/drawingml/2006/main">
+              <a:graphicData uri="http://schemas.openxmlformats.org/drawingml/2006/picture">
+                <pic:pic xmlns:pic="http://schemas.openxmlformats.org/drawingml/2006/picture">
+                  <pic:nvPicPr>
+                    <pic:cNvPr id="2" name="Picture 2"/>
+                    <pic:cNvPicPr/>
+                  </pic:nvPicPr>
+                  <pic:blipFill>
+                    <a:blip r:embed="rId7">
+                      <a:extLst>
+                        <a:ext uri="{28A0092B-C50C-407E-A947-70E740481C1C}">
+                          <a14:useLocalDpi xmlns:a14="http://schemas.microsoft.com/office/drawing/2010/main" val="0"/>
+                        </a:ext>
+                      </a:extLst>
+                    </a:blip>
+                    <a:stretch>
+                      <a:fillRect/>
+                    </a:stretch>
+                  </pic:blipFill>
+                  <pic:spPr>
+                    <a:xfrm>
+                      <a:off x="0" y="0"/>
+                      <a:ext cx="5731455" cy="8416925"/>
+                    </a:xfrm>
+                    <a:prstGeom prst="rect">
+                      <a:avLst/>
+                    </a:prstGeom>
+                    <a:ln w="38100">
+                      <a:solidFill>
+                        <a:srgbClr val="00B0F0"/>
+                      </a:solidFill>
+                    </a:ln>
+                  </pic:spPr>
+                </pic:pic>
+              </a:graphicData>
+            </a:graphic>
+          </wp:anchor>
+        </w:drawing>
+      </w:r>
+      <w:r>
         <w:t>Flow Chart</w:t>
       </w:r>
+      <w:bookmarkEnd w:id="3"/>
+    </w:p>
+    <w:p/>
+    <w:p>
+      <w:pPr>
+        <w:pStyle w:val="ListParagraph"/>
+        <w:numPr>
+          <w:ilvl w:val="0"/>
+          <w:numId w:val="2"/>
+        </w:numPr>
+      </w:pPr>
+      <w:r>
+        <w:t>This section is for starting the GUI and making sure that the text boxes show the correct URLs.</w:t>
+      </w:r>
+    </w:p>
+    <w:p>
+      <w:pPr>
+        <w:pStyle w:val="ListParagraph"/>
+        <w:numPr>
+          <w:ilvl w:val="0"/>
+          <w:numId w:val="2"/>
+        </w:numPr>
+      </w:pPr>
+      <w:r>
+        <w:t>This section checks if any of the buttons have been pressed.</w:t>
+      </w:r>
+    </w:p>
+    <w:p>
+      <w:pPr>
+        <w:pStyle w:val="ListParagraph"/>
+        <w:numPr>
+          <w:ilvl w:val="0"/>
+          <w:numId w:val="2"/>
+        </w:numPr>
+      </w:pPr>
+      <w:r>
+        <w:t>This section saves the currently open URLs to “SavedURLs.txt” and closes the windows if the check box is ticked and/or appends the URLs if the second check box is ticked.</w:t>
+      </w:r>
+    </w:p>
+    <w:p>
+      <w:pPr>
+        <w:pStyle w:val="ListParagraph"/>
+        <w:numPr>
+          <w:ilvl w:val="0"/>
+          <w:numId w:val="2"/>
+        </w:numPr>
+      </w:pPr>
+      <w:r>
+        <w:t>This section loads and opens the saved URLs from “SavedURLs.txt” and opens them all in new tabs unless the open in new windows checkbox has been ticked. It also deletes all of the text in the file if the second check box is ticked.</w:t>
+      </w:r>
+    </w:p>
+    <w:p>
+      <w:pPr>
+        <w:pStyle w:val="ListParagraph"/>
+        <w:numPr>
+          <w:ilvl w:val="0"/>
+          <w:numId w:val="2"/>
+        </w:numPr>
+      </w:pPr>
+      <w:r>
+        <w:t>If the user has clicked the exit button then the GUI is destroyed and the program ends. I</w:t>
+      </w:r>
+      <w:r>
+        <w:t>f</w:t>
+      </w:r>
+      <w:r>
+        <w:t xml:space="preserve"> they </w:t>
+      </w:r>
+      <w:proofErr w:type="gramStart"/>
+      <w:r>
+        <w:t>haven’t</w:t>
+      </w:r>
+      <w:proofErr w:type="gramEnd"/>
+      <w:r>
+        <w:t xml:space="preserve"> pressed it then it means no buttons have been pressed and so the next loop of the program is started</w:t>
+      </w:r>
+      <w:r>
+        <w:t>.</w:t>
+      </w:r>
+    </w:p>
+    <w:p>
+      <w:r>
+        <w:br w:type="page"/>
+      </w:r>
+    </w:p>
+    <w:p>
+      <w:pPr>
+        <w:pStyle w:val="Heading1"/>
+      </w:pPr>
+      <w:bookmarkStart w:id="4" w:name="_Toc93682461"/>
+      <w:r>
+        <w:lastRenderedPageBreak/>
+        <w:t>Development</w:t>
+      </w:r>
+      <w:bookmarkEnd w:id="4"/>
+    </w:p>
+    <w:p>
+      <w:pPr>
+        <w:pStyle w:val="Heading2"/>
+      </w:pPr>
     </w:p>
     <w:sectPr>
       <w:pgSz w:w="11906" w:h="16838"/>
@@ -337,6 +849,92 @@
 <file path=word/numbering.xml><?xml version="1.0" encoding="utf-8"?>
 <w:numbering xmlns:wpc="http://schemas.microsoft.com/office/word/2010/wordprocessingCanvas" xmlns:cx="http://schemas.microsoft.com/office/drawing/2014/chartex" xmlns:cx1="http://schemas.microsoft.com/office/drawing/2015/9/8/chartex" xmlns:cx2="http://schemas.microsoft.com/office/drawing/2015/10/21/chartex" xmlns:cx3="http://schemas.microsoft.com/office/drawing/2016/5/9/chartex" xmlns:cx4="http://schemas.microsoft.com/office/drawing/2016/5/10/chartex" xmlns:cx5="http://schemas.microsoft.com/office/drawing/2016/5/11/chartex" xmlns:cx6="http://schemas.microsoft.com/office/drawing/2016/5/12/chartex" xmlns:cx7="http://schemas.microsoft.com/office/drawing/2016/5/13/chartex" xmlns:cx8="http://schemas.microsoft.com/office/drawing/2016/5/14/chartex" xmlns:mc="http://schemas.openxmlformats.org/markup-compatibility/2006" xmlns:aink="http://schemas.microsoft.com/office/drawing/2016/ink" xmlns:am3d="http://schemas.microsoft.com/office/drawing/2017/model3d" xmlns:o="urn:schemas-microsoft-com:office:office" xmlns:r="http://schemas.openxmlformats.org/officeDocument/2006/relationships" xmlns:m="http://schemas.openxmlformats.org/officeDocument/2006/math" xmlns:v="urn:schemas-microsoft-com:vml" xmlns:wp14="http://schemas.microsoft.com/office/word/2010/wordprocessingDrawing" xmlns:wp="http://schemas.openxmlformats.org/drawingml/2006/wordprocessingDrawing" xmlns:w10="urn:schemas-microsoft-com:office:word" xmlns:w="http://schemas.openxmlformats.org/wordprocessingml/2006/main" xmlns:w14="http://schemas.microsoft.com/office/word/2010/wordml" xmlns:w15="http://schemas.microsoft.com/office/word/2012/wordml" xmlns:w16cex="http://schemas.microsoft.com/office/word/2018/wordml/cex" xmlns:w16cid="http://schemas.microsoft.com/office/word/2016/wordml/cid" xmlns:w16="http://schemas.microsoft.com/office/word/2018/wordml" xmlns:w16sdtdh="http://schemas.microsoft.com/office/word/2020/wordml/sdtdatahash" xmlns:w16se="http://schemas.microsoft.com/office/word/2015/wordml/symex" xmlns:wpg="http://schemas.microsoft.com/office/word/2010/wordprocessingGroup" xmlns:wpi="http://schemas.microsoft.com/office/word/2010/wordprocessingInk" xmlns:wne="http://schemas.microsoft.com/office/word/2006/wordml" xmlns:wps="http://schemas.microsoft.com/office/word/2010/wordprocessingShape" mc:Ignorable="w14 w15 w16se w16cid w16 w16cex w16sdtdh wp14">
   <w:abstractNum w:abstractNumId="0" w15:restartNumberingAfterBreak="0">
+    <w:nsid w:val="23AE73ED"/>
+    <w:multiLevelType w:val="hybridMultilevel"/>
+    <w:tmpl w:val="3E4E9F34"/>
+    <w:lvl w:ilvl="0" w:tplc="08090015">
+      <w:start w:val="1"/>
+      <w:numFmt w:val="upperLetter"/>
+      <w:lvlText w:val="%1."/>
+      <w:lvlJc w:val="left"/>
+      <w:pPr>
+        <w:ind w:left="720" w:hanging="360"/>
+      </w:pPr>
+    </w:lvl>
+    <w:lvl w:ilvl="1" w:tplc="08090019" w:tentative="1">
+      <w:start w:val="1"/>
+      <w:numFmt w:val="lowerLetter"/>
+      <w:lvlText w:val="%2."/>
+      <w:lvlJc w:val="left"/>
+      <w:pPr>
+        <w:ind w:left="1440" w:hanging="360"/>
+      </w:pPr>
+    </w:lvl>
+    <w:lvl w:ilvl="2" w:tplc="0809001B" w:tentative="1">
+      <w:start w:val="1"/>
+      <w:numFmt w:val="lowerRoman"/>
+      <w:lvlText w:val="%3."/>
+      <w:lvlJc w:val="right"/>
+      <w:pPr>
+        <w:ind w:left="2160" w:hanging="180"/>
+      </w:pPr>
+    </w:lvl>
+    <w:lvl w:ilvl="3" w:tplc="0809000F" w:tentative="1">
+      <w:start w:val="1"/>
+      <w:numFmt w:val="decimal"/>
+      <w:lvlText w:val="%4."/>
+      <w:lvlJc w:val="left"/>
+      <w:pPr>
+        <w:ind w:left="2880" w:hanging="360"/>
+      </w:pPr>
+    </w:lvl>
+    <w:lvl w:ilvl="4" w:tplc="08090019" w:tentative="1">
+      <w:start w:val="1"/>
+      <w:numFmt w:val="lowerLetter"/>
+      <w:lvlText w:val="%5."/>
+      <w:lvlJc w:val="left"/>
+      <w:pPr>
+        <w:ind w:left="3600" w:hanging="360"/>
+      </w:pPr>
+    </w:lvl>
+    <w:lvl w:ilvl="5" w:tplc="0809001B" w:tentative="1">
+      <w:start w:val="1"/>
+      <w:numFmt w:val="lowerRoman"/>
+      <w:lvlText w:val="%6."/>
+      <w:lvlJc w:val="right"/>
+      <w:pPr>
+        <w:ind w:left="4320" w:hanging="180"/>
+      </w:pPr>
+    </w:lvl>
+    <w:lvl w:ilvl="6" w:tplc="0809000F" w:tentative="1">
+      <w:start w:val="1"/>
+      <w:numFmt w:val="decimal"/>
+      <w:lvlText w:val="%7."/>
+      <w:lvlJc w:val="left"/>
+      <w:pPr>
+        <w:ind w:left="5040" w:hanging="360"/>
+      </w:pPr>
+    </w:lvl>
+    <w:lvl w:ilvl="7" w:tplc="08090019" w:tentative="1">
+      <w:start w:val="1"/>
+      <w:numFmt w:val="lowerLetter"/>
+      <w:lvlText w:val="%8."/>
+      <w:lvlJc w:val="left"/>
+      <w:pPr>
+        <w:ind w:left="5760" w:hanging="360"/>
+      </w:pPr>
+    </w:lvl>
+    <w:lvl w:ilvl="8" w:tplc="0809001B" w:tentative="1">
+      <w:start w:val="1"/>
+      <w:numFmt w:val="lowerRoman"/>
+      <w:lvlText w:val="%9."/>
+      <w:lvlJc w:val="right"/>
+      <w:pPr>
+        <w:ind w:left="6480" w:hanging="180"/>
+      </w:pPr>
+    </w:lvl>
+  </w:abstractNum>
+  <w:abstractNum w:abstractNumId="1" w15:restartNumberingAfterBreak="0">
     <w:nsid w:val="451625B1"/>
     <w:multiLevelType w:val="hybridMultilevel"/>
     <w:tmpl w:val="45E49FF2"/>
@@ -423,6 +1021,9 @@
     </w:lvl>
   </w:abstractNum>
   <w:num w:numId="1">
+    <w:abstractNumId w:val="1"/>
+  </w:num>
+  <w:num w:numId="2">
     <w:abstractNumId w:val="0"/>
   </w:num>
 </w:numbering>
@@ -1067,6 +1668,42 @@
       <w:contextualSpacing/>
     </w:pPr>
   </w:style>
+  <w:style w:type="paragraph" w:styleId="TOC1">
+    <w:name w:val="toc 1"/>
+    <w:basedOn w:val="Normal"/>
+    <w:next w:val="Normal"/>
+    <w:autoRedefine/>
+    <w:uiPriority w:val="39"/>
+    <w:unhideWhenUsed/>
+    <w:rsid w:val="003011FF"/>
+    <w:pPr>
+      <w:spacing w:after="100"/>
+    </w:pPr>
+  </w:style>
+  <w:style w:type="paragraph" w:styleId="TOC2">
+    <w:name w:val="toc 2"/>
+    <w:basedOn w:val="Normal"/>
+    <w:next w:val="Normal"/>
+    <w:autoRedefine/>
+    <w:uiPriority w:val="39"/>
+    <w:unhideWhenUsed/>
+    <w:rsid w:val="003011FF"/>
+    <w:pPr>
+      <w:spacing w:after="100"/>
+      <w:ind w:left="240"/>
+    </w:pPr>
+  </w:style>
+  <w:style w:type="character" w:styleId="Hyperlink">
+    <w:name w:val="Hyperlink"/>
+    <w:basedOn w:val="DefaultParagraphFont"/>
+    <w:uiPriority w:val="99"/>
+    <w:unhideWhenUsed/>
+    <w:rsid w:val="003011FF"/>
+    <w:rPr>
+      <w:color w:val="0563C1" w:themeColor="hyperlink"/>
+      <w:u w:val="single"/>
+    </w:rPr>
+  </w:style>
 </w:styles>
 </file>
 

</xml_diff>